<commit_message>
Se realizan cambios a la pila global del sprint segun roles
</commit_message>
<xml_diff>
--- a/Actas Reuniones Scrum/Acta Reunión Scrum Semana 2 Sprint 1.docx
+++ b/Actas Reuniones Scrum/Acta Reunión Scrum Semana 2 Sprint 1.docx
@@ -1424,6 +1424,56 @@
           <w:szCs w:val="20"/>
         </w:rPr>
         <w:t>Tarea finalizada, no hubo inconvenientes que le impidieran desarrollar la tarea.</w:t>
+      </w:r>
+    </w:p>
+    <w:p>
+      <w:pPr>
+        <w:pStyle w:val="Prrafodelista"/>
+        <w:spacing w:after="0" w:line="240" w:lineRule="auto"/>
+        <w:jc w:val="both"/>
+        <w:rPr>
+          <w:rFonts w:ascii="Verdana" w:hAnsi="Verdana"/>
+          <w:b/>
+          <w:sz w:val="20"/>
+          <w:szCs w:val="20"/>
+        </w:rPr>
+      </w:pPr>
+    </w:p>
+    <w:p>
+      <w:pPr>
+        <w:pStyle w:val="Prrafodelista"/>
+        <w:numPr>
+          <w:ilvl w:val="0"/>
+          <w:numId w:val="5"/>
+        </w:numPr>
+        <w:spacing w:after="0" w:line="240" w:lineRule="auto"/>
+        <w:jc w:val="both"/>
+        <w:rPr>
+          <w:rFonts w:ascii="Verdana" w:hAnsi="Verdana"/>
+          <w:b/>
+          <w:sz w:val="20"/>
+          <w:szCs w:val="20"/>
+        </w:rPr>
+      </w:pPr>
+      <w:r>
+        <w:rPr>
+          <w:rFonts w:ascii="Verdana" w:hAnsi="Verdana"/>
+          <w:b/>
+          <w:sz w:val="20"/>
+          <w:szCs w:val="20"/>
+        </w:rPr>
+        <w:t xml:space="preserve">Se realizan modificaciones a la pila del sprint, en cuanto a tareas y responsable de las mismas, debido a cambio de desempeño de </w:t>
+      </w:r>
+      <w:bookmarkStart w:id="0" w:name="_GoBack"/>
+      <w:bookmarkEnd w:id="0"/>
+      <w:r>
+        <w:rPr>
+          <w:rFonts w:ascii="Verdana" w:hAnsi="Verdana"/>
+          <w:b/>
+          <w:sz w:val="20"/>
+          <w:szCs w:val="20"/>
+        </w:rPr>
+        <w:t>roles dentro del proyecto</w:t>
       </w:r>
     </w:p>
     <w:p>
@@ -2429,28 +2479,25 @@
           <w:szCs w:val="20"/>
         </w:rPr>
       </w:pPr>
-      <w:bookmarkStart w:id="0" w:name="_GoBack"/>
-      <w:bookmarkEnd w:id="0"/>
-    </w:p>
-    <w:p>
-      <w:pPr>
-        <w:spacing w:after="0" w:line="240" w:lineRule="auto"/>
-        <w:jc w:val="both"/>
-        <w:rPr>
-          <w:rFonts w:ascii="Verdana" w:hAnsi="Verdana"/>
-          <w:b/>
-          <w:sz w:val="20"/>
-          <w:szCs w:val="20"/>
-        </w:rPr>
-      </w:pPr>
-      <w:r>
-        <w:rPr>
-          <w:rFonts w:ascii="Verdana" w:hAnsi="Verdana"/>
-          <w:b/>
-          <w:sz w:val="20"/>
-          <w:szCs w:val="20"/>
-        </w:rPr>
-        <w:lastRenderedPageBreak/>
+    </w:p>
+    <w:p>
+      <w:pPr>
+        <w:spacing w:after="0" w:line="240" w:lineRule="auto"/>
+        <w:jc w:val="both"/>
+        <w:rPr>
+          <w:rFonts w:ascii="Verdana" w:hAnsi="Verdana"/>
+          <w:b/>
+          <w:sz w:val="20"/>
+          <w:szCs w:val="20"/>
+        </w:rPr>
+      </w:pPr>
+      <w:r>
+        <w:rPr>
+          <w:rFonts w:ascii="Verdana" w:hAnsi="Verdana"/>
+          <w:b/>
+          <w:sz w:val="20"/>
+          <w:szCs w:val="20"/>
+        </w:rPr>
         <w:t>ASISTENTES</w:t>
       </w:r>
     </w:p>
@@ -4701,7 +4748,7 @@
 </file>
 
 <file path=customXml/itemProps1.xml><?xml version="1.0" encoding="utf-8"?>
-<ds:datastoreItem xmlns:ds="http://schemas.openxmlformats.org/officeDocument/2006/customXml" ds:itemID="{F6EADD34-A7A2-4115-8681-167604B4002A}">
+<ds:datastoreItem xmlns:ds="http://schemas.openxmlformats.org/officeDocument/2006/customXml" ds:itemID="{E77DED1A-CFC4-44BF-9F8A-54D8F17E6A10}">
   <ds:schemaRefs>
     <ds:schemaRef ds:uri="http://schemas.openxmlformats.org/officeDocument/2006/bibliography"/>
   </ds:schemaRefs>

</xml_diff>